<commit_message>
Update USA Maze status
</commit_message>
<xml_diff>
--- a/Note of Departure.docx
+++ b/Note of Departure.docx
@@ -439,7 +439,6 @@
         </w:numPr>
       </w:pPr>
       <w:r>
-        <w:lastRenderedPageBreak/>
         <w:t>More details if necessary after Cross Modules/Fruity Madness.</w:t>
       </w:r>
     </w:p>
@@ -547,42 +546,6 @@
         </w:numPr>
       </w:pPr>
       <w:r>
-        <w:t>Module is in need of a makeover. The starting state will be removed</w:t>
-      </w:r>
-    </w:p>
-    <w:p>
-      <w:pPr>
-        <w:pStyle w:val="ListParagraph"/>
-        <w:numPr>
-          <w:ilvl w:val="1"/>
-          <w:numId w:val="1"/>
-        </w:numPr>
-      </w:pPr>
-      <w:r>
-        <w:t>Alaska and Hawaii will be given additional routes that change on a day to day basis, so that you can go to and from them normally, like any other state.</w:t>
-      </w:r>
-    </w:p>
-    <w:p>
-      <w:pPr>
-        <w:pStyle w:val="ListParagraph"/>
-        <w:numPr>
-          <w:ilvl w:val="1"/>
-          <w:numId w:val="1"/>
-        </w:numPr>
-      </w:pPr>
-      <w:r>
-        <w:t>There is a bug where it will say you have gotten a strike when you haven’t. This has been fixed in the new version but not in the steam version. It is a part of the new update, I’m afraid.</w:t>
-      </w:r>
-    </w:p>
-    <w:p>
-      <w:pPr>
-        <w:pStyle w:val="ListParagraph"/>
-        <w:numPr>
-          <w:ilvl w:val="1"/>
-          <w:numId w:val="1"/>
-        </w:numPr>
-      </w:pPr>
-      <w:r>
         <w:t>The Analyzer will hopefully feature a map that shows where you’ve been</w:t>
       </w:r>
     </w:p>
@@ -595,18 +558,6 @@
         </w:numPr>
       </w:pPr>
       <w:r>
-        <w:t>There may be a harder difficulty where the current location is invisible after the first move, and you must remember where you have moved to. If you get a strike, the current location will be visible again, and you will not reset. This will be disabled by default.</w:t>
-      </w:r>
-    </w:p>
-    <w:p>
-      <w:pPr>
-        <w:pStyle w:val="ListParagraph"/>
-        <w:numPr>
-          <w:ilvl w:val="1"/>
-          <w:numId w:val="1"/>
-        </w:numPr>
-      </w:pPr>
-      <w:r>
         <w:t>More moves will be required for states that are not Alaska/Hawaii, until Alaska and Hawaii are added to official routes.</w:t>
       </w:r>
     </w:p>
@@ -888,7 +839,6 @@
         </w:rPr>
       </w:pPr>
       <w:r>
-        <w:lastRenderedPageBreak/>
         <w:t xml:space="preserve">The game tells you either how to play </w:t>
       </w:r>
       <w:proofErr w:type="spellStart"/>
@@ -1200,8 +1150,6 @@
       <w:r>
         <w:t>This also handles the PDF compilation error that causes PDFs to not compile at all.</w:t>
       </w:r>
-      <w:bookmarkStart w:id="0" w:name="_GoBack"/>
-      <w:bookmarkEnd w:id="0"/>
     </w:p>
     <w:p>
       <w:pPr>
@@ -1354,7 +1302,6 @@
         <w:rPr>
           <w:iCs/>
         </w:rPr>
-        <w:lastRenderedPageBreak/>
         <w:t>Pokemon</w:t>
       </w:r>
       <w:proofErr w:type="spellEnd"/>
@@ -1659,14 +1606,14 @@
         </w:rPr>
         <w:t xml:space="preserve">This one is simple, though it is </w:t>
       </w:r>
-      <w:proofErr w:type="spellStart"/>
-      <w:r>
-        <w:rPr>
-          <w:iCs/>
-        </w:rPr>
-        <w:t>superceded</w:t>
-      </w:r>
-      <w:proofErr w:type="spellEnd"/>
+      <w:r>
+        <w:rPr>
+          <w:iCs/>
+        </w:rPr>
+        <w:t>superseded</w:t>
+      </w:r>
+      <w:bookmarkStart w:id="0" w:name="_GoBack"/>
+      <w:bookmarkEnd w:id="0"/>
       <w:r>
         <w:rPr>
           <w:iCs/>
@@ -1719,14 +1666,7 @@
         <w:rPr>
           <w:iCs/>
         </w:rPr>
-        <w:t xml:space="preserve"> virtualization board for something like </w:t>
-      </w:r>
-      <w:r>
-        <w:rPr>
-          <w:iCs/>
-        </w:rPr>
-        <w:lastRenderedPageBreak/>
-        <w:t>3D Maze or Lasers. There could be various ways to include other modules into this one, and it’s a nice idea for a cross-communication module with a good amount of complexity.</w:t>
+        <w:t xml:space="preserve"> virtualization board for something like 3D Maze or Lasers. There could be various ways to include other modules into this one, and it’s a nice idea for a cross-communication module with a good amount of complexity.</w:t>
       </w:r>
     </w:p>
     <w:p>
@@ -1987,7 +1927,6 @@
         <w:rPr>
           <w:iCs/>
         </w:rPr>
-        <w:lastRenderedPageBreak/>
         <w:t>I’ve been wanting to work on a crossover module idea for quite some time now – I’d call it my third module idea, right after Personality Test and Pressing Down. It has a similar complexity to that of Pressing down, but its complexity is related to how many stages it has and how difficult it could be to have two modules that are reliant on one another.</w:t>
       </w:r>
     </w:p>
@@ -2125,7 +2064,6 @@
     </w:p>
     <w:p>
       <w:r>
-        <w:lastRenderedPageBreak/>
         <w:t>I’ve been told this idea could work well on its own, and maybe I could split it apart as a separate thing, but at the moment it serves as an in-between for Cross-Communication/Cross-Examination, and it’s not something I want to get rid of at the moment.</w:t>
       </w:r>
     </w:p>
@@ -2253,11 +2191,7 @@
       </w:r>
       <w:proofErr w:type="spellEnd"/>
       <w:r>
-        <w:t xml:space="preserve">), The PSP (Battery pack), Xbox 360 (hardware), and the like. I thought it’d be cool to have a module based on things like “don’t close the system on this system version or you’ll brick” (strike), or “Don’t install this version of the </w:t>
-      </w:r>
-      <w:r>
-        <w:lastRenderedPageBreak/>
-        <w:t>software or you might screw something up” (maybe strike, or at least harder to solve the module), or “don’t delete this or you’ll brick” (strike). I don’t know what the rules would be, exactly, or if I’d even use the actual names of the consoles, but the methods would likely be included. I’d like to include multiple systems, but only have one system be present at a time in the module. Similar to what I want to try with World Mazes (One module with several different options at the player’s decision, or maybe completely random)</w:t>
+        <w:t>), The PSP (Battery pack), Xbox 360 (hardware), and the like. I thought it’d be cool to have a module based on things like “don’t close the system on this system version or you’ll brick” (strike), or “Don’t install this version of the software or you might screw something up” (maybe strike, or at least harder to solve the module), or “don’t delete this or you’ll brick” (strike). I don’t know what the rules would be, exactly, or if I’d even use the actual names of the consoles, but the methods would likely be included. I’d like to include multiple systems, but only have one system be present at a time in the module. Similar to what I want to try with World Mazes (One module with several different options at the player’s decision, or maybe completely random)</w:t>
       </w:r>
     </w:p>
     <w:p>

</xml_diff>